<commit_message>
This may very well be the final commit
^^
</commit_message>
<xml_diff>
--- a/README.docx
+++ b/README.docx
@@ -26,23 +26,7 @@
         </w:r>
       </w:hyperlink>
       <w:r>
-        <w:t xml:space="preserve">. </w:t>
-      </w:r>
-      <w:proofErr w:type="gramStart"/>
-      <w:r>
-        <w:t>Minus</w:t>
-      </w:r>
-      <w:proofErr w:type="gramEnd"/>
-      <w:r>
-        <w:t xml:space="preserve"> the database connection, this site is identical to the version you would see if you cloned our </w:t>
-      </w:r>
-      <w:proofErr w:type="spellStart"/>
-      <w:r>
-        <w:t>Github</w:t>
-      </w:r>
-      <w:proofErr w:type="spellEnd"/>
-      <w:r>
-        <w:t xml:space="preserve"> repository and ran it locally.</w:t>
+        <w:t>. Minus the database connection, this site is identical to the version you would see if you cloned our Github repository and ran it locally.</w:t>
       </w:r>
     </w:p>
     <w:p>
@@ -61,15 +45,7 @@
     <w:p>
       <w:r>
         <w:tab/>
-        <w:t xml:space="preserve">All our code can be found on </w:t>
-      </w:r>
-      <w:proofErr w:type="spellStart"/>
-      <w:r>
-        <w:t>Github</w:t>
-      </w:r>
-      <w:proofErr w:type="spellEnd"/>
-      <w:r>
-        <w:t xml:space="preserve"> at </w:t>
+        <w:t xml:space="preserve">All our code can be found on Github at </w:t>
       </w:r>
       <w:hyperlink r:id="rId8" w:history="1">
         <w:r>
@@ -90,24 +66,25 @@
         <w:t xml:space="preserve"> </w:t>
       </w:r>
       <w:r>
-        <w:t xml:space="preserve">If running the site locally, there is a file called </w:t>
-      </w:r>
-      <w:proofErr w:type="spellStart"/>
-      <w:r>
-        <w:t>gsarastestdb.sql</w:t>
-      </w:r>
-      <w:proofErr w:type="spellEnd"/>
-      <w:r>
-        <w:t xml:space="preserve"> that contains the SQL you need to build our database. Feel free to import this file into </w:t>
-      </w:r>
-      <w:proofErr w:type="spellStart"/>
-      <w:r>
-        <w:t>phpMyAdmin</w:t>
-      </w:r>
-      <w:proofErr w:type="spellEnd"/>
-      <w:r>
-        <w:t xml:space="preserve"> and run the site through XAMPP.</w:t>
-      </w:r>
+        <w:t>If running the site locally, there is a file called gsarastestdb.sql that contains the SQL you need to build our database. Feel free to import this file into phpMyAdmin and run the site through XAMPP.</w:t>
+      </w:r>
+    </w:p>
+    <w:p/>
+    <w:p>
+      <w:pPr>
+        <w:pStyle w:val="Heading1"/>
+      </w:pPr>
+      <w:r>
+        <w:t>Updates since final presentation</w:t>
+      </w:r>
+    </w:p>
+    <w:p>
+      <w:r>
+        <w:tab/>
+        <w:t>Since our final presentation, we decided to remove the link to the user page. We did not have time to clean this page up and felt that it brought down the feel of the site. The page file is still in the Github repository under the name userPage.php.</w:t>
+      </w:r>
+      <w:bookmarkStart w:id="0" w:name="_GoBack"/>
+      <w:bookmarkEnd w:id="0"/>
     </w:p>
     <w:p>
       <w:pPr>
@@ -133,8 +110,6 @@
       <w:r>
         <w:t xml:space="preserve"> if you are having any trouble or have any questions with regards to our site.</w:t>
       </w:r>
-      <w:bookmarkStart w:id="0" w:name="_GoBack"/>
-      <w:bookmarkEnd w:id="0"/>
     </w:p>
     <w:sectPr>
       <w:headerReference w:type="default" r:id="rId10"/>

</xml_diff>